<commit_message>
* Updating notes doc
</commit_message>
<xml_diff>
--- a/docs/דף הערות.docx
+++ b/docs/דף הערות.docx
@@ -1,6 +1,6 @@
 
 <file path=word/document.xml><?xml version="1.0" encoding="utf-8"?>
-<w:document xmlns:wpc="http://schemas.microsoft.com/office/word/2010/wordprocessingCanvas" xmlns:cx="http://schemas.microsoft.com/office/drawing/2014/chartex" xmlns:cx1="http://schemas.microsoft.com/office/drawing/2015/9/8/chartex" xmlns:cx2="http://schemas.microsoft.com/office/drawing/2015/10/21/chartex" xmlns:cx3="http://schemas.microsoft.com/office/drawing/2016/5/9/chartex" xmlns:cx4="http://schemas.microsoft.com/office/drawing/2016/5/10/chartex" xmlns:cx5="http://schemas.microsoft.com/office/drawing/2016/5/11/chartex" xmlns:cx6="http://schemas.microsoft.com/office/drawing/2016/5/12/chartex" xmlns:cx7="http://schemas.microsoft.com/office/drawing/2016/5/13/chartex" xmlns:cx8="http://schemas.microsoft.com/office/drawing/2016/5/14/chartex" xmlns:mc="http://schemas.openxmlformats.org/markup-compatibility/2006" xmlns:aink="http://schemas.microsoft.com/office/drawing/2016/ink" xmlns:am3d="http://schemas.microsoft.com/office/drawing/2017/model3d" xmlns:o="urn:schemas-microsoft-com:office:office" xmlns:r="http://schemas.openxmlformats.org/officeDocument/2006/relationships" xmlns:m="http://schemas.openxmlformats.org/officeDocument/2006/math" xmlns:v="urn:schemas-microsoft-com:vml" xmlns:wp14="http://schemas.microsoft.com/office/word/2010/wordprocessingDrawing" xmlns:wp="http://schemas.openxmlformats.org/drawingml/2006/wordprocessingDrawing" xmlns:w10="urn:schemas-microsoft-com:office:word" xmlns:w="http://schemas.openxmlformats.org/wordprocessingml/2006/main" xmlns:w14="http://schemas.microsoft.com/office/word/2010/wordml" xmlns:w15="http://schemas.microsoft.com/office/word/2012/wordml" xmlns:w16cid="http://schemas.microsoft.com/office/word/2016/wordml/cid" xmlns:w16se="http://schemas.microsoft.com/office/word/2015/wordml/symex" xmlns:wpg="http://schemas.microsoft.com/office/word/2010/wordprocessingGroup" xmlns:wpi="http://schemas.microsoft.com/office/word/2010/wordprocessingInk" xmlns:wne="http://schemas.microsoft.com/office/word/2006/wordml" xmlns:wps="http://schemas.microsoft.com/office/word/2010/wordprocessingShape" mc:Ignorable="w14 w15 w16se w16cid wp14">
+<w:document xmlns:wpc="http://schemas.microsoft.com/office/word/2010/wordprocessingCanvas" xmlns:mc="http://schemas.openxmlformats.org/markup-compatibility/2006" xmlns:o="urn:schemas-microsoft-com:office:office" xmlns:r="http://schemas.openxmlformats.org/officeDocument/2006/relationships" xmlns:m="http://schemas.openxmlformats.org/officeDocument/2006/math" xmlns:v="urn:schemas-microsoft-com:vml" xmlns:wp14="http://schemas.microsoft.com/office/word/2010/wordprocessingDrawing" xmlns:wp="http://schemas.openxmlformats.org/drawingml/2006/wordprocessingDrawing" xmlns:w10="urn:schemas-microsoft-com:office:word" xmlns:w="http://schemas.openxmlformats.org/wordprocessingml/2006/main" xmlns:w14="http://schemas.microsoft.com/office/word/2010/wordml" xmlns:w15="http://schemas.microsoft.com/office/word/2012/wordml" xmlns:wpg="http://schemas.microsoft.com/office/word/2010/wordprocessingGroup" xmlns:wpi="http://schemas.microsoft.com/office/word/2010/wordprocessingInk" xmlns:wne="http://schemas.microsoft.com/office/word/2006/wordml" xmlns:wps="http://schemas.microsoft.com/office/word/2010/wordprocessingShape" mc:Ignorable="w14 w15 wp14">
   <w:body>
     <w:p>
       <w:pPr>
@@ -41,6 +41,7 @@
       <w:r>
         <w:rPr>
           <w:noProof/>
+          <w:lang w:bidi="he-IL"/>
         </w:rPr>
         <w:drawing>
           <wp:inline distT="0" distB="0" distL="0" distR="0" wp14:anchorId="4FF1EF0C" wp14:editId="0F6C7EAC">
@@ -127,29 +128,79 @@
           <w:rtl/>
           <w:lang w:bidi="he-IL"/>
         </w:rPr>
-        <w:t>בצד ימין מופיעה כותרת ההערה, ובצד שמאל התאריך שהוכנסה בו.</w:t>
-      </w:r>
-    </w:p>
-    <w:p>
-      <w:pPr>
-        <w:bidi/>
-        <w:rPr>
-          <w:rFonts w:asciiTheme="minorBidi" w:hAnsiTheme="minorBidi"/>
-          <w:sz w:val="24"/>
-          <w:szCs w:val="24"/>
-          <w:rtl/>
-          <w:lang w:bidi="he-IL"/>
-        </w:rPr>
-      </w:pPr>
-      <w:r>
-        <w:rPr>
-          <w:rFonts w:asciiTheme="minorBidi" w:hAnsiTheme="minorBidi" w:hint="cs"/>
-          <w:sz w:val="24"/>
-          <w:szCs w:val="24"/>
-          <w:rtl/>
-          <w:lang w:bidi="he-IL"/>
-        </w:rPr>
-        <w:t>אם לוחצים על הערה מסוימת הילד יכול לראות את התוכן, ספר אם הוסיף ספר מסויים וגם ציור. למשל:</w:t>
+        <w:t xml:space="preserve">בצד ימין מופיעה כותרת ההערה, ובצד שמאל </w:t>
+      </w:r>
+      <w:r>
+        <w:rPr>
+          <w:rFonts w:asciiTheme="minorBidi" w:hAnsiTheme="minorBidi" w:hint="cs"/>
+          <w:sz w:val="24"/>
+          <w:szCs w:val="24"/>
+          <w:rtl/>
+          <w:lang w:bidi="he-IL"/>
+        </w:rPr>
+        <w:t>תאריך הוספת ההערה.</w:t>
+      </w:r>
+    </w:p>
+    <w:p>
+      <w:pPr>
+        <w:bidi/>
+        <w:rPr>
+          <w:rFonts w:asciiTheme="minorBidi" w:hAnsiTheme="minorBidi"/>
+          <w:sz w:val="24"/>
+          <w:szCs w:val="24"/>
+          <w:rtl/>
+          <w:lang w:bidi="he-IL"/>
+        </w:rPr>
+      </w:pPr>
+      <w:r>
+        <w:rPr>
+          <w:rFonts w:asciiTheme="minorBidi" w:hAnsiTheme="minorBidi" w:hint="cs"/>
+          <w:sz w:val="24"/>
+          <w:szCs w:val="24"/>
+          <w:rtl/>
+          <w:lang w:bidi="he-IL"/>
+        </w:rPr>
+        <w:t xml:space="preserve">אם לוחצים על הערה מסוימת הילד יכול לראות את התוכן, </w:t>
+      </w:r>
+      <w:r>
+        <w:rPr>
+          <w:rFonts w:asciiTheme="minorBidi" w:hAnsiTheme="minorBidi" w:hint="cs"/>
+          <w:sz w:val="24"/>
+          <w:szCs w:val="24"/>
+          <w:rtl/>
+          <w:lang w:bidi="he-IL"/>
+        </w:rPr>
+        <w:t>שם ה</w:t>
+      </w:r>
+      <w:r>
+        <w:rPr>
+          <w:rFonts w:asciiTheme="minorBidi" w:hAnsiTheme="minorBidi" w:hint="cs"/>
+          <w:sz w:val="24"/>
+          <w:szCs w:val="24"/>
+          <w:rtl/>
+          <w:lang w:bidi="he-IL"/>
+        </w:rPr>
+        <w:t>ספר אם הוסיף ספר מסויים וגם ציור</w:t>
+      </w:r>
+      <w:r>
+        <w:rPr>
+          <w:rFonts w:asciiTheme="minorBidi" w:hAnsiTheme="minorBidi" w:hint="cs"/>
+          <w:sz w:val="24"/>
+          <w:szCs w:val="24"/>
+          <w:rtl/>
+          <w:lang w:bidi="he-IL"/>
+        </w:rPr>
+        <w:t xml:space="preserve"> אם העלה ציור</w:t>
+      </w:r>
+      <w:r>
+        <w:rPr>
+          <w:rFonts w:asciiTheme="minorBidi" w:hAnsiTheme="minorBidi" w:hint="cs"/>
+          <w:sz w:val="24"/>
+          <w:szCs w:val="24"/>
+          <w:rtl/>
+          <w:lang w:bidi="he-IL"/>
+        </w:rPr>
+        <w:t>. למשל:</w:t>
       </w:r>
     </w:p>
     <w:p>
@@ -166,6 +217,7 @@
       <w:r>
         <w:rPr>
           <w:noProof/>
+          <w:lang w:bidi="he-IL"/>
         </w:rPr>
         <w:drawing>
           <wp:inline distT="0" distB="0" distL="0" distR="0" wp14:anchorId="504441C2" wp14:editId="659B8EEF">
@@ -253,6 +305,7 @@
       <w:r>
         <w:rPr>
           <w:noProof/>
+          <w:lang w:bidi="he-IL"/>
         </w:rPr>
         <w:drawing>
           <wp:inline distT="0" distB="0" distL="0" distR="0" wp14:anchorId="1BC75067" wp14:editId="48643045">
@@ -318,7 +371,47 @@
           <w:lang w:bidi="he-IL"/>
         </w:rPr>
         <w:lastRenderedPageBreak/>
-        <w:t>אם הילד לוחץ על כפתור "הוסף הערה", הוא מקבל פורם כדי להכניס פרטי ההערה החדשה:</w:t>
+        <w:t xml:space="preserve">אם הילד לוחץ על כפתור "הוסף הערה", </w:t>
+      </w:r>
+      <w:r>
+        <w:rPr>
+          <w:rFonts w:asciiTheme="minorBidi" w:hAnsiTheme="minorBidi" w:hint="cs"/>
+          <w:sz w:val="24"/>
+          <w:szCs w:val="24"/>
+          <w:rtl/>
+          <w:lang w:bidi="he-IL"/>
+        </w:rPr>
+        <w:t>נפתח</w:t>
+      </w:r>
+      <w:r>
+        <w:rPr>
+          <w:rFonts w:asciiTheme="minorBidi" w:hAnsiTheme="minorBidi" w:hint="cs"/>
+          <w:sz w:val="24"/>
+          <w:szCs w:val="24"/>
+          <w:rtl/>
+          <w:lang w:bidi="he-IL"/>
+        </w:rPr>
+        <w:t xml:space="preserve"> </w:t>
+      </w:r>
+      <w:r>
+        <w:rPr>
+          <w:rFonts w:asciiTheme="minorBidi" w:hAnsiTheme="minorBidi" w:hint="cs"/>
+          <w:sz w:val="24"/>
+          <w:szCs w:val="24"/>
+          <w:rtl/>
+          <w:lang w:bidi="he-IL"/>
+        </w:rPr>
+        <w:t xml:space="preserve">טופס ריק להוספת </w:t>
+      </w:r>
+      <w:r>
+        <w:rPr>
+          <w:rFonts w:asciiTheme="minorBidi" w:hAnsiTheme="minorBidi" w:hint="cs"/>
+          <w:sz w:val="24"/>
+          <w:szCs w:val="24"/>
+          <w:rtl/>
+          <w:lang w:bidi="he-IL"/>
+        </w:rPr>
+        <w:t>הערה החדשה:</w:t>
       </w:r>
     </w:p>
     <w:p>
@@ -349,6 +442,7 @@
       <w:r>
         <w:rPr>
           <w:noProof/>
+          <w:lang w:bidi="he-IL"/>
         </w:rPr>
         <w:drawing>
           <wp:inline distT="0" distB="0" distL="0" distR="0" wp14:anchorId="469CB164" wp14:editId="044E1981">
@@ -443,7 +537,47 @@
           <w:rtl/>
           <w:lang w:bidi="he-IL"/>
         </w:rPr>
-        <w:t>ספר- בחירת ספר מסוים מרשימת הספרי שלו או בלי ספר.</w:t>
+        <w:t>ספר- בחירת ספר מסוים מרשימת הספרי</w:t>
+      </w:r>
+      <w:r>
+        <w:rPr>
+          <w:rFonts w:asciiTheme="minorBidi" w:hAnsiTheme="minorBidi" w:hint="cs"/>
+          <w:sz w:val="24"/>
+          <w:szCs w:val="24"/>
+          <w:rtl/>
+          <w:lang w:bidi="he-IL"/>
+        </w:rPr>
+        <w:t>ם</w:t>
+      </w:r>
+      <w:r>
+        <w:rPr>
+          <w:rFonts w:asciiTheme="minorBidi" w:hAnsiTheme="minorBidi" w:hint="cs"/>
+          <w:sz w:val="24"/>
+          <w:szCs w:val="24"/>
+          <w:rtl/>
+          <w:lang w:bidi="he-IL"/>
+        </w:rPr>
+        <w:t xml:space="preserve"> </w:t>
+      </w:r>
+      <w:r>
+        <w:rPr>
+          <w:rFonts w:asciiTheme="minorBidi" w:hAnsiTheme="minorBidi" w:hint="cs"/>
+          <w:sz w:val="24"/>
+          <w:szCs w:val="24"/>
+          <w:rtl/>
+          <w:lang w:bidi="he-IL"/>
+        </w:rPr>
+        <w:t>של הילד</w:t>
+      </w:r>
+      <w:r>
+        <w:rPr>
+          <w:rFonts w:asciiTheme="minorBidi" w:hAnsiTheme="minorBidi" w:hint="cs"/>
+          <w:sz w:val="24"/>
+          <w:szCs w:val="24"/>
+          <w:rtl/>
+          <w:lang w:bidi="he-IL"/>
+        </w:rPr>
+        <w:t xml:space="preserve"> או בלי ספר.</w:t>
       </w:r>
     </w:p>
     <w:p>
@@ -562,6 +696,7 @@
       <w:r>
         <w:rPr>
           <w:noProof/>
+          <w:lang w:bidi="he-IL"/>
         </w:rPr>
         <w:drawing>
           <wp:inline distT="0" distB="0" distL="0" distR="0" wp14:anchorId="43352AFA" wp14:editId="69BE8CBD">
@@ -626,7 +761,27 @@
           <w:rtl/>
           <w:lang w:bidi="he-IL"/>
         </w:rPr>
-        <w:t>בלחיצה על כפתור עפרון, הילד מקבל פורם כדי לעדכן את ההערה:</w:t>
+        <w:t xml:space="preserve">בלחיצה על כפתור עפרון, הילד מקבל </w:t>
+      </w:r>
+      <w:r>
+        <w:rPr>
+          <w:rFonts w:asciiTheme="minorBidi" w:hAnsiTheme="minorBidi" w:hint="cs"/>
+          <w:sz w:val="24"/>
+          <w:szCs w:val="24"/>
+          <w:rtl/>
+          <w:lang w:bidi="he-IL"/>
+        </w:rPr>
+        <w:t>טופס על מנת לעדכן את ההערה</w:t>
+      </w:r>
+      <w:r>
+        <w:rPr>
+          <w:rFonts w:asciiTheme="minorBidi" w:hAnsiTheme="minorBidi" w:hint="cs"/>
+          <w:sz w:val="24"/>
+          <w:szCs w:val="24"/>
+          <w:rtl/>
+          <w:lang w:bidi="he-IL"/>
+        </w:rPr>
+        <w:t>:</w:t>
       </w:r>
     </w:p>
     <w:p>
@@ -643,6 +798,7 @@
       <w:r>
         <w:rPr>
           <w:noProof/>
+          <w:lang w:bidi="he-IL"/>
         </w:rPr>
         <w:lastRenderedPageBreak/>
         <w:drawing>
@@ -835,7 +991,7 @@
           <w:rtl/>
           <w:lang w:bidi="he-IL"/>
         </w:rPr>
-        <w:t>חייב שהכותרת והתוכן לא יהיו ריקים.</w:t>
+        <w:t>שדה הכותרת ושדה התוכן לא יהיו ריקים.</w:t>
       </w:r>
     </w:p>
     <w:p>
@@ -901,6 +1057,7 @@
       <w:r>
         <w:rPr>
           <w:noProof/>
+          <w:lang w:bidi="he-IL"/>
         </w:rPr>
         <w:drawing>
           <wp:inline distT="0" distB="0" distL="0" distR="0" wp14:anchorId="123860E3" wp14:editId="17E99386">
@@ -976,41 +1133,81 @@
           <w:rtl/>
           <w:lang w:bidi="he-IL"/>
         </w:rPr>
-        <w:t>בלחיצה על כפתור פח ההערה נמחקת.</w:t>
-      </w:r>
-    </w:p>
-    <w:p>
-      <w:pPr>
-        <w:bidi/>
-        <w:rPr>
-          <w:rFonts w:asciiTheme="minorBidi" w:hAnsiTheme="minorBidi"/>
-          <w:sz w:val="24"/>
-          <w:szCs w:val="24"/>
-          <w:rtl/>
-          <w:lang w:bidi="he-IL"/>
-        </w:rPr>
-      </w:pPr>
-    </w:p>
-    <w:p>
-      <w:pPr>
-        <w:bidi/>
-        <w:rPr>
-          <w:rFonts w:asciiTheme="minorBidi" w:hAnsiTheme="minorBidi"/>
-          <w:sz w:val="24"/>
-          <w:szCs w:val="24"/>
-          <w:rtl/>
-          <w:lang w:bidi="he-IL"/>
-        </w:rPr>
-      </w:pPr>
-    </w:p>
-    <w:p>
-      <w:pPr>
-        <w:rPr>
-          <w:lang w:bidi="he-IL"/>
-        </w:rPr>
-      </w:pPr>
+        <w:t xml:space="preserve">בלחיצה על כפתור </w:t>
+      </w:r>
+      <w:r>
+        <w:rPr>
+          <w:rFonts w:asciiTheme="minorBidi" w:hAnsiTheme="minorBidi" w:hint="cs"/>
+          <w:sz w:val="24"/>
+          <w:szCs w:val="24"/>
+          <w:rtl/>
+          <w:lang w:bidi="he-IL"/>
+        </w:rPr>
+        <w:t>אשפה</w:t>
+      </w:r>
       <w:bookmarkStart w:id="0" w:name="_GoBack"/>
       <w:bookmarkEnd w:id="0"/>
+      <w:r>
+        <w:rPr>
+          <w:rFonts w:asciiTheme="minorBidi" w:hAnsiTheme="minorBidi" w:hint="cs"/>
+          <w:sz w:val="24"/>
+          <w:szCs w:val="24"/>
+          <w:rtl/>
+          <w:lang w:bidi="he-IL"/>
+        </w:rPr>
+        <w:t xml:space="preserve"> ההערה </w:t>
+      </w:r>
+      <w:r>
+        <w:rPr>
+          <w:rFonts w:asciiTheme="minorBidi" w:hAnsiTheme="minorBidi" w:hint="cs"/>
+          <w:sz w:val="24"/>
+          <w:szCs w:val="24"/>
+          <w:rtl/>
+          <w:lang w:bidi="he-IL"/>
+        </w:rPr>
+        <w:t>תימחק</w:t>
+      </w:r>
+      <w:r>
+        <w:rPr>
+          <w:rFonts w:asciiTheme="minorBidi" w:hAnsiTheme="minorBidi" w:hint="cs"/>
+          <w:sz w:val="24"/>
+          <w:szCs w:val="24"/>
+          <w:rtl/>
+          <w:lang w:bidi="he-IL"/>
+        </w:rPr>
+        <w:t>.</w:t>
+      </w:r>
+    </w:p>
+    <w:p>
+      <w:pPr>
+        <w:bidi/>
+        <w:rPr>
+          <w:rFonts w:asciiTheme="minorBidi" w:hAnsiTheme="minorBidi"/>
+          <w:sz w:val="24"/>
+          <w:szCs w:val="24"/>
+          <w:rtl/>
+          <w:lang w:bidi="he-IL"/>
+        </w:rPr>
+      </w:pPr>
+    </w:p>
+    <w:p>
+      <w:pPr>
+        <w:bidi/>
+        <w:rPr>
+          <w:rFonts w:asciiTheme="minorBidi" w:hAnsiTheme="minorBidi"/>
+          <w:sz w:val="24"/>
+          <w:szCs w:val="24"/>
+          <w:rtl/>
+          <w:lang w:bidi="he-IL"/>
+        </w:rPr>
+      </w:pPr>
+    </w:p>
+    <w:p>
+      <w:pPr>
+        <w:rPr>
+          <w:lang w:bidi="he-IL"/>
+        </w:rPr>
+      </w:pPr>
     </w:p>
     <w:sectPr>
       <w:pgSz w:w="12240" w:h="15840"/>
@@ -1023,7 +1220,7 @@
 </file>
 
 <file path=word/numbering.xml><?xml version="1.0" encoding="utf-8"?>
-<w:numbering xmlns:wpc="http://schemas.microsoft.com/office/word/2010/wordprocessingCanvas" xmlns:cx="http://schemas.microsoft.com/office/drawing/2014/chartex" xmlns:cx1="http://schemas.microsoft.com/office/drawing/2015/9/8/chartex" xmlns:cx2="http://schemas.microsoft.com/office/drawing/2015/10/21/chartex" xmlns:cx3="http://schemas.microsoft.com/office/drawing/2016/5/9/chartex" xmlns:cx4="http://schemas.microsoft.com/office/drawing/2016/5/10/chartex" xmlns:cx5="http://schemas.microsoft.com/office/drawing/2016/5/11/chartex" xmlns:cx6="http://schemas.microsoft.com/office/drawing/2016/5/12/chartex" xmlns:cx7="http://schemas.microsoft.com/office/drawing/2016/5/13/chartex" xmlns:cx8="http://schemas.microsoft.com/office/drawing/2016/5/14/chartex" xmlns:mc="http://schemas.openxmlformats.org/markup-compatibility/2006" xmlns:aink="http://schemas.microsoft.com/office/drawing/2016/ink" xmlns:am3d="http://schemas.microsoft.com/office/drawing/2017/model3d" xmlns:o="urn:schemas-microsoft-com:office:office" xmlns:r="http://schemas.openxmlformats.org/officeDocument/2006/relationships" xmlns:m="http://schemas.openxmlformats.org/officeDocument/2006/math" xmlns:v="urn:schemas-microsoft-com:vml" xmlns:wp14="http://schemas.microsoft.com/office/word/2010/wordprocessingDrawing" xmlns:wp="http://schemas.openxmlformats.org/drawingml/2006/wordprocessingDrawing" xmlns:w10="urn:schemas-microsoft-com:office:word" xmlns:w="http://schemas.openxmlformats.org/wordprocessingml/2006/main" xmlns:w14="http://schemas.microsoft.com/office/word/2010/wordml" xmlns:w15="http://schemas.microsoft.com/office/word/2012/wordml" xmlns:w16cid="http://schemas.microsoft.com/office/word/2016/wordml/cid" xmlns:w16se="http://schemas.microsoft.com/office/word/2015/wordml/symex" xmlns:wpg="http://schemas.microsoft.com/office/word/2010/wordprocessingGroup" xmlns:wpi="http://schemas.microsoft.com/office/word/2010/wordprocessingInk" xmlns:wne="http://schemas.microsoft.com/office/word/2006/wordml" xmlns:wps="http://schemas.microsoft.com/office/word/2010/wordprocessingShape" mc:Ignorable="w14 w15 w16se w16cid wp14">
+<w:numbering xmlns:wpc="http://schemas.microsoft.com/office/word/2010/wordprocessingCanvas" xmlns:mc="http://schemas.openxmlformats.org/markup-compatibility/2006" xmlns:o="urn:schemas-microsoft-com:office:office" xmlns:r="http://schemas.openxmlformats.org/officeDocument/2006/relationships" xmlns:m="http://schemas.openxmlformats.org/officeDocument/2006/math" xmlns:v="urn:schemas-microsoft-com:vml" xmlns:wp14="http://schemas.microsoft.com/office/word/2010/wordprocessingDrawing" xmlns:wp="http://schemas.openxmlformats.org/drawingml/2006/wordprocessingDrawing" xmlns:w10="urn:schemas-microsoft-com:office:word" xmlns:w="http://schemas.openxmlformats.org/wordprocessingml/2006/main" xmlns:w14="http://schemas.microsoft.com/office/word/2010/wordml" xmlns:w15="http://schemas.microsoft.com/office/word/2012/wordml" xmlns:wpg="http://schemas.microsoft.com/office/word/2010/wordprocessingGroup" xmlns:wpi="http://schemas.microsoft.com/office/word/2010/wordprocessingInk" xmlns:wne="http://schemas.microsoft.com/office/word/2006/wordml" xmlns:wps="http://schemas.microsoft.com/office/word/2010/wordprocessingShape" mc:Ignorable="w14 w15 wp14">
   <w:abstractNum w:abstractNumId="0" w15:restartNumberingAfterBreak="0">
     <w:nsid w:val="453D68C6"/>
     <w:multiLevelType w:val="hybridMultilevel"/>
@@ -1212,7 +1409,7 @@
 </file>
 
 <file path=word/styles.xml><?xml version="1.0" encoding="utf-8"?>
-<w:styles xmlns:mc="http://schemas.openxmlformats.org/markup-compatibility/2006" xmlns:r="http://schemas.openxmlformats.org/officeDocument/2006/relationships" xmlns:w="http://schemas.openxmlformats.org/wordprocessingml/2006/main" xmlns:w14="http://schemas.microsoft.com/office/word/2010/wordml" xmlns:w15="http://schemas.microsoft.com/office/word/2012/wordml" xmlns:w16cid="http://schemas.microsoft.com/office/word/2016/wordml/cid" xmlns:w16se="http://schemas.microsoft.com/office/word/2015/wordml/symex" mc:Ignorable="w14 w15 w16se w16cid">
+<w:styles xmlns:mc="http://schemas.openxmlformats.org/markup-compatibility/2006" xmlns:r="http://schemas.openxmlformats.org/officeDocument/2006/relationships" xmlns:w="http://schemas.openxmlformats.org/wordprocessingml/2006/main" xmlns:w14="http://schemas.microsoft.com/office/word/2010/wordml" xmlns:w15="http://schemas.microsoft.com/office/word/2012/wordml" mc:Ignorable="w14 w15">
   <w:docDefaults>
     <w:rPrDefault>
       <w:rPr>
@@ -1228,7 +1425,7 @@
       </w:pPr>
     </w:pPrDefault>
   </w:docDefaults>
-  <w:latentStyles w:defLockedState="0" w:defUIPriority="99" w:defSemiHidden="0" w:defUnhideWhenUsed="0" w:defQFormat="0" w:count="377">
+  <w:latentStyles w:defLockedState="0" w:defUIPriority="99" w:defSemiHidden="0" w:defUnhideWhenUsed="0" w:defQFormat="0" w:count="371">
     <w:lsdException w:name="Normal" w:uiPriority="0" w:qFormat="1"/>
     <w:lsdException w:name="heading 1" w:uiPriority="9" w:qFormat="1"/>
     <w:lsdException w:name="heading 2" w:semiHidden="1" w:uiPriority="9" w:unhideWhenUsed="1" w:qFormat="1"/>
@@ -1600,12 +1797,6 @@
     <w:lsdException w:name="List Table 5 Dark Accent 6" w:uiPriority="50"/>
     <w:lsdException w:name="List Table 6 Colorful Accent 6" w:uiPriority="51"/>
     <w:lsdException w:name="List Table 7 Colorful Accent 6" w:uiPriority="52"/>
-    <w:lsdException w:name="Mention" w:semiHidden="1" w:unhideWhenUsed="1"/>
-    <w:lsdException w:name="Smart Hyperlink" w:semiHidden="1" w:unhideWhenUsed="1"/>
-    <w:lsdException w:name="Hashtag" w:semiHidden="1" w:unhideWhenUsed="1"/>
-    <w:lsdException w:name="Unresolved Mention" w:semiHidden="1" w:unhideWhenUsed="1"/>
-    <w:lsdException w:name="Smart Link" w:semiHidden="1" w:unhideWhenUsed="1"/>
-    <w:lsdException w:name="Smart Link Error" w:semiHidden="1" w:unhideWhenUsed="1"/>
   </w:latentStyles>
   <w:style w:type="paragraph" w:default="1" w:styleId="Normal">
     <w:name w:val="Normal"/>

</xml_diff>